<commit_message>
finished W03 learning activity and articulat assignment
</commit_message>
<xml_diff>
--- a/W03 Prove- Articulate—Encapsulation.docx
+++ b/W03 Prove- Articulate—Encapsulation.docx
@@ -46,6 +46,15 @@
         </w:rPr>
         <w:t>Encapsulation is the act of enclosing something, as if it were n a capsule.</w:t>
       </w:r>
+      <w:r>
+        <w:rPr>
+          <w:rFonts w:ascii="Montserrat" w:eastAsia="Times New Roman" w:hAnsi="Montserrat" w:cs="Times New Roman"/>
+          <w:color w:val="000000"/>
+          <w:kern w:val="0"/>
+          <w14:ligatures w14:val="none"/>
+        </w:rPr>
+        <w:t xml:space="preserve">  One of the main principles was let a class be responsible for the details of a prticular task.</w:t>
+      </w:r>
     </w:p>
     <w:p>
       <w:pPr>
@@ -73,6 +82,27 @@
     </w:p>
     <w:p>
       <w:pPr>
+        <w:spacing w:before="100" w:beforeAutospacing="1" w:after="100" w:afterAutospacing="1" w:line="240" w:lineRule="auto"/>
+        <w:ind w:left="720"/>
+        <w:rPr>
+          <w:rFonts w:ascii="Montserrat" w:eastAsia="Times New Roman" w:hAnsi="Montserrat" w:cs="Times New Roman"/>
+          <w:color w:val="000000"/>
+          <w:kern w:val="0"/>
+          <w14:ligatures w14:val="none"/>
+        </w:rPr>
+      </w:pPr>
+      <w:r>
+        <w:rPr>
+          <w:rFonts w:ascii="Montserrat" w:eastAsia="Times New Roman" w:hAnsi="Montserrat" w:cs="Times New Roman"/>
+          <w:color w:val="000000"/>
+          <w:kern w:val="0"/>
+          <w14:ligatures w14:val="none"/>
+        </w:rPr>
+        <w:t>A key component of encapsulation is hiding or controlling access to information.  Careful use of access modifiers will help protect you and your coworkers from breaking your programs.  Encapsulation is more than just making member variables private.  Which is all about making sure that your classes define the appropriate behaviors and then internally take care of the details needed to carry out those behaviors.</w:t>
+      </w:r>
+    </w:p>
+    <w:p>
+      <w:pPr>
         <w:numPr>
           <w:ilvl w:val="0"/>
           <w:numId w:val="1"/>
@@ -97,6 +127,81 @@
     </w:p>
     <w:p>
       <w:pPr>
+        <w:pStyle w:val="ListParagraph"/>
+        <w:numPr>
+          <w:ilvl w:val="1"/>
+          <w:numId w:val="1"/>
+        </w:numPr>
+        <w:spacing w:before="100" w:beforeAutospacing="1" w:after="100" w:afterAutospacing="1" w:line="240" w:lineRule="auto"/>
+        <w:rPr>
+          <w:rFonts w:ascii="Montserrat" w:eastAsia="Times New Roman" w:hAnsi="Montserrat" w:cs="Times New Roman"/>
+          <w:color w:val="000000"/>
+          <w:kern w:val="0"/>
+          <w14:ligatures w14:val="none"/>
+        </w:rPr>
+      </w:pPr>
+      <w:r>
+        <w:rPr>
+          <w:rFonts w:ascii="Montserrat" w:eastAsia="Times New Roman" w:hAnsi="Montserrat" w:cs="Times New Roman"/>
+          <w:color w:val="000000"/>
+          <w:kern w:val="0"/>
+          <w14:ligatures w14:val="none"/>
+        </w:rPr>
+        <w:t>Create the fraction class</w:t>
+      </w:r>
+    </w:p>
+    <w:p>
+      <w:pPr>
+        <w:pStyle w:val="ListParagraph"/>
+        <w:numPr>
+          <w:ilvl w:val="1"/>
+          <w:numId w:val="1"/>
+        </w:numPr>
+        <w:spacing w:before="100" w:beforeAutospacing="1" w:after="100" w:afterAutospacing="1" w:line="240" w:lineRule="auto"/>
+        <w:rPr>
+          <w:rFonts w:ascii="Montserrat" w:eastAsia="Times New Roman" w:hAnsi="Montserrat" w:cs="Times New Roman"/>
+          <w:color w:val="000000"/>
+          <w:kern w:val="0"/>
+          <w14:ligatures w14:val="none"/>
+        </w:rPr>
+      </w:pPr>
+      <w:r>
+        <w:rPr>
+          <w:rFonts w:ascii="Montserrat" w:eastAsia="Times New Roman" w:hAnsi="Montserrat" w:cs="Times New Roman"/>
+          <w:color w:val="000000"/>
+          <w:kern w:val="0"/>
+          <w14:ligatures w14:val="none"/>
+        </w:rPr>
+        <w:t>The class should have two attributes for the top and bottom numbers.</w:t>
+      </w:r>
+    </w:p>
+    <w:p>
+      <w:pPr>
+        <w:pStyle w:val="ListParagraph"/>
+        <w:numPr>
+          <w:ilvl w:val="1"/>
+          <w:numId w:val="1"/>
+        </w:numPr>
+        <w:spacing w:before="100" w:beforeAutospacing="1" w:after="100" w:afterAutospacing="1" w:line="240" w:lineRule="auto"/>
+        <w:rPr>
+          <w:rFonts w:ascii="Montserrat" w:eastAsia="Times New Roman" w:hAnsi="Montserrat" w:cs="Times New Roman"/>
+          <w:color w:val="000000"/>
+          <w:kern w:val="0"/>
+          <w14:ligatures w14:val="none"/>
+        </w:rPr>
+      </w:pPr>
+      <w:r>
+        <w:rPr>
+          <w:rFonts w:ascii="Montserrat" w:eastAsia="Times New Roman" w:hAnsi="Montserrat" w:cs="Times New Roman"/>
+          <w:color w:val="000000"/>
+          <w:kern w:val="0"/>
+          <w14:ligatures w14:val="none"/>
+        </w:rPr>
+        <w:t>make sure the attributes are private</w:t>
+      </w:r>
+    </w:p>
+    <w:p>
+      <w:pPr>
         <w:numPr>
           <w:ilvl w:val="0"/>
           <w:numId w:val="1"/>
@@ -118,6 +223,538 @@
         </w:rPr>
         <w:t>Use a code example of Encapsulation from the program you wrote</w:t>
       </w:r>
+    </w:p>
+    <w:p>
+      <w:pPr>
+        <w:pStyle w:val="ListParagraph"/>
+        <w:shd w:val="clear" w:color="auto" w:fill="FFFFFF"/>
+        <w:spacing w:after="0" w:line="270" w:lineRule="atLeast"/>
+        <w:rPr>
+          <w:rFonts w:ascii="Menlo" w:eastAsia="Times New Roman" w:hAnsi="Menlo" w:cs="Menlo"/>
+          <w:color w:val="000000"/>
+          <w:kern w:val="0"/>
+          <w:sz w:val="18"/>
+          <w:szCs w:val="18"/>
+          <w14:ligatures w14:val="none"/>
+        </w:rPr>
+      </w:pPr>
+      <w:r>
+        <w:rPr>
+          <w:rFonts w:ascii="Menlo" w:eastAsia="Times New Roman" w:hAnsi="Menlo" w:cs="Menlo"/>
+          <w:color w:val="0000FF"/>
+          <w:kern w:val="0"/>
+          <w:sz w:val="18"/>
+          <w:szCs w:val="18"/>
+          <w14:ligatures w14:val="none"/>
+        </w:rPr>
+        <w:t>public</w:t>
+      </w:r>
+      <w:r>
+        <w:rPr>
+          <w:rFonts w:ascii="Menlo" w:eastAsia="Times New Roman" w:hAnsi="Menlo" w:cs="Menlo"/>
+          <w:color w:val="000000"/>
+          <w:kern w:val="0"/>
+          <w:sz w:val="18"/>
+          <w:szCs w:val="18"/>
+          <w14:ligatures w14:val="none"/>
+        </w:rPr>
+        <w:t xml:space="preserve"> </w:t>
+      </w:r>
+      <w:r>
+        <w:rPr>
+          <w:rFonts w:ascii="Menlo" w:eastAsia="Times New Roman" w:hAnsi="Menlo" w:cs="Menlo"/>
+          <w:color w:val="0000FF"/>
+          <w:kern w:val="0"/>
+          <w:sz w:val="18"/>
+          <w:szCs w:val="18"/>
+          <w14:ligatures w14:val="none"/>
+        </w:rPr>
+        <w:t>class</w:t>
+      </w:r>
+      <w:r>
+        <w:rPr>
+          <w:rFonts w:ascii="Menlo" w:eastAsia="Times New Roman" w:hAnsi="Menlo" w:cs="Menlo"/>
+          <w:color w:val="000000"/>
+          <w:kern w:val="0"/>
+          <w:sz w:val="18"/>
+          <w:szCs w:val="18"/>
+          <w14:ligatures w14:val="none"/>
+        </w:rPr>
+        <w:t xml:space="preserve"> Fraction</w:t>
+      </w:r>
+    </w:p>
+    <w:p>
+      <w:pPr>
+        <w:pStyle w:val="ListParagraph"/>
+        <w:shd w:val="clear" w:color="auto" w:fill="FFFFFF"/>
+        <w:spacing w:after="0" w:line="270" w:lineRule="atLeast"/>
+        <w:rPr>
+          <w:rFonts w:ascii="Menlo" w:eastAsia="Times New Roman" w:hAnsi="Menlo" w:cs="Menlo"/>
+          <w:color w:val="000000"/>
+          <w:kern w:val="0"/>
+          <w:sz w:val="18"/>
+          <w:szCs w:val="18"/>
+          <w14:ligatures w14:val="none"/>
+        </w:rPr>
+      </w:pPr>
+      <w:r>
+        <w:rPr>
+          <w:rFonts w:ascii="Menlo" w:eastAsia="Times New Roman" w:hAnsi="Menlo" w:cs="Menlo"/>
+          <w:color w:val="000000"/>
+          <w:kern w:val="0"/>
+          <w:sz w:val="18"/>
+          <w:szCs w:val="18"/>
+          <w14:ligatures w14:val="none"/>
+        </w:rPr>
+        <w:t>{</w:t>
+      </w:r>
+    </w:p>
+    <w:p>
+      <w:pPr>
+        <w:pStyle w:val="ListParagraph"/>
+        <w:shd w:val="clear" w:color="auto" w:fill="FFFFFF"/>
+        <w:spacing w:after="0" w:line="270" w:lineRule="atLeast"/>
+        <w:ind w:left="1134"/>
+        <w:rPr>
+          <w:rFonts w:ascii="Menlo" w:eastAsia="Times New Roman" w:hAnsi="Menlo" w:cs="Menlo"/>
+          <w:color w:val="000000"/>
+          <w:kern w:val="0"/>
+          <w:sz w:val="18"/>
+          <w:szCs w:val="18"/>
+          <w14:ligatures w14:val="none"/>
+        </w:rPr>
+      </w:pPr>
+      <w:r>
+        <w:rPr>
+          <w:rFonts w:ascii="Menlo" w:eastAsia="Times New Roman" w:hAnsi="Menlo" w:cs="Menlo"/>
+          <w:color w:val="000000"/>
+          <w:kern w:val="0"/>
+          <w:sz w:val="18"/>
+          <w:szCs w:val="18"/>
+          <w14:ligatures w14:val="none"/>
+        </w:rPr>
+        <w:t xml:space="preserve"> </w:t>
+      </w:r>
+      <w:r>
+        <w:rPr>
+          <w:rFonts w:ascii="Menlo" w:eastAsia="Times New Roman" w:hAnsi="Menlo" w:cs="Menlo"/>
+          <w:color w:val="0000FF"/>
+          <w:kern w:val="0"/>
+          <w:sz w:val="18"/>
+          <w:szCs w:val="18"/>
+          <w14:ligatures w14:val="none"/>
+        </w:rPr>
+        <w:t>private</w:t>
+      </w:r>
+      <w:r>
+        <w:rPr>
+          <w:rFonts w:ascii="Menlo" w:eastAsia="Times New Roman" w:hAnsi="Menlo" w:cs="Menlo"/>
+          <w:color w:val="000000"/>
+          <w:kern w:val="0"/>
+          <w:sz w:val="18"/>
+          <w:szCs w:val="18"/>
+          <w14:ligatures w14:val="none"/>
+        </w:rPr>
+        <w:t xml:space="preserve"> </w:t>
+      </w:r>
+      <w:r>
+        <w:rPr>
+          <w:rFonts w:ascii="Menlo" w:eastAsia="Times New Roman" w:hAnsi="Menlo" w:cs="Menlo"/>
+          <w:color w:val="0000FF"/>
+          <w:kern w:val="0"/>
+          <w:sz w:val="18"/>
+          <w:szCs w:val="18"/>
+          <w14:ligatures w14:val="none"/>
+        </w:rPr>
+        <w:t>int</w:t>
+      </w:r>
+      <w:r>
+        <w:rPr>
+          <w:rFonts w:ascii="Menlo" w:eastAsia="Times New Roman" w:hAnsi="Menlo" w:cs="Menlo"/>
+          <w:color w:val="000000"/>
+          <w:kern w:val="0"/>
+          <w:sz w:val="18"/>
+          <w:szCs w:val="18"/>
+          <w14:ligatures w14:val="none"/>
+        </w:rPr>
+        <w:t xml:space="preserve"> _top;</w:t>
+      </w:r>
+    </w:p>
+    <w:p>
+      <w:pPr>
+        <w:pStyle w:val="ListParagraph"/>
+        <w:shd w:val="clear" w:color="auto" w:fill="FFFFFF"/>
+        <w:spacing w:after="0" w:line="270" w:lineRule="atLeast"/>
+        <w:ind w:left="1134"/>
+        <w:rPr>
+          <w:rFonts w:ascii="Menlo" w:eastAsia="Times New Roman" w:hAnsi="Menlo" w:cs="Menlo"/>
+          <w:color w:val="000000"/>
+          <w:kern w:val="0"/>
+          <w:sz w:val="18"/>
+          <w:szCs w:val="18"/>
+          <w14:ligatures w14:val="none"/>
+        </w:rPr>
+      </w:pPr>
+      <w:r>
+        <w:rPr>
+          <w:rFonts w:ascii="Menlo" w:eastAsia="Times New Roman" w:hAnsi="Menlo" w:cs="Menlo"/>
+          <w:color w:val="000000"/>
+          <w:kern w:val="0"/>
+          <w:sz w:val="18"/>
+          <w:szCs w:val="18"/>
+          <w14:ligatures w14:val="none"/>
+        </w:rPr>
+        <w:t xml:space="preserve"> </w:t>
+      </w:r>
+      <w:r>
+        <w:rPr>
+          <w:rFonts w:ascii="Menlo" w:eastAsia="Times New Roman" w:hAnsi="Menlo" w:cs="Menlo"/>
+          <w:color w:val="0000FF"/>
+          <w:kern w:val="0"/>
+          <w:sz w:val="18"/>
+          <w:szCs w:val="18"/>
+          <w14:ligatures w14:val="none"/>
+        </w:rPr>
+        <w:t>private</w:t>
+      </w:r>
+      <w:r>
+        <w:rPr>
+          <w:rFonts w:ascii="Menlo" w:eastAsia="Times New Roman" w:hAnsi="Menlo" w:cs="Menlo"/>
+          <w:color w:val="000000"/>
+          <w:kern w:val="0"/>
+          <w:sz w:val="18"/>
+          <w:szCs w:val="18"/>
+          <w14:ligatures w14:val="none"/>
+        </w:rPr>
+        <w:t xml:space="preserve"> </w:t>
+      </w:r>
+      <w:r>
+        <w:rPr>
+          <w:rFonts w:ascii="Menlo" w:eastAsia="Times New Roman" w:hAnsi="Menlo" w:cs="Menlo"/>
+          <w:color w:val="0000FF"/>
+          <w:kern w:val="0"/>
+          <w:sz w:val="18"/>
+          <w:szCs w:val="18"/>
+          <w14:ligatures w14:val="none"/>
+        </w:rPr>
+        <w:t>int</w:t>
+      </w:r>
+      <w:r>
+        <w:rPr>
+          <w:rFonts w:ascii="Menlo" w:eastAsia="Times New Roman" w:hAnsi="Menlo" w:cs="Menlo"/>
+          <w:color w:val="000000"/>
+          <w:kern w:val="0"/>
+          <w:sz w:val="18"/>
+          <w:szCs w:val="18"/>
+          <w14:ligatures w14:val="none"/>
+        </w:rPr>
+        <w:t xml:space="preserve"> _bottom;</w:t>
+      </w:r>
+    </w:p>
+    <w:p>
+      <w:pPr>
+        <w:pStyle w:val="ListParagraph"/>
+        <w:shd w:val="clear" w:color="auto" w:fill="FFFFFF"/>
+        <w:spacing w:after="0" w:line="270" w:lineRule="atLeast"/>
+        <w:ind w:left="1276"/>
+        <w:rPr>
+          <w:rFonts w:ascii="Menlo" w:eastAsia="Times New Roman" w:hAnsi="Menlo" w:cs="Menlo"/>
+          <w:color w:val="000000"/>
+          <w:kern w:val="0"/>
+          <w:sz w:val="18"/>
+          <w:szCs w:val="18"/>
+          <w14:ligatures w14:val="none"/>
+        </w:rPr>
+      </w:pPr>
+      <w:r>
+        <w:rPr>
+          <w:rFonts w:ascii="Menlo" w:eastAsia="Times New Roman" w:hAnsi="Menlo" w:cs="Menlo"/>
+          <w:color w:val="0000FF"/>
+          <w:kern w:val="0"/>
+          <w:sz w:val="18"/>
+          <w:szCs w:val="18"/>
+          <w14:ligatures w14:val="none"/>
+        </w:rPr>
+        <w:t>public</w:t>
+      </w:r>
+      <w:r>
+        <w:rPr>
+          <w:rFonts w:ascii="Menlo" w:eastAsia="Times New Roman" w:hAnsi="Menlo" w:cs="Menlo"/>
+          <w:color w:val="000000"/>
+          <w:kern w:val="0"/>
+          <w:sz w:val="18"/>
+          <w:szCs w:val="18"/>
+          <w14:ligatures w14:val="none"/>
+        </w:rPr>
+        <w:t xml:space="preserve"> Fraction(</w:t>
+      </w:r>
+      <w:r>
+        <w:rPr>
+          <w:rFonts w:ascii="Menlo" w:eastAsia="Times New Roman" w:hAnsi="Menlo" w:cs="Menlo"/>
+          <w:color w:val="0000FF"/>
+          <w:kern w:val="0"/>
+          <w:sz w:val="18"/>
+          <w:szCs w:val="18"/>
+          <w14:ligatures w14:val="none"/>
+        </w:rPr>
+        <w:t>int</w:t>
+      </w:r>
+      <w:r>
+        <w:rPr>
+          <w:rFonts w:ascii="Menlo" w:eastAsia="Times New Roman" w:hAnsi="Menlo" w:cs="Menlo"/>
+          <w:color w:val="000000"/>
+          <w:kern w:val="0"/>
+          <w:sz w:val="18"/>
+          <w:szCs w:val="18"/>
+          <w14:ligatures w14:val="none"/>
+        </w:rPr>
+        <w:t xml:space="preserve"> top, </w:t>
+      </w:r>
+      <w:r>
+        <w:rPr>
+          <w:rFonts w:ascii="Menlo" w:eastAsia="Times New Roman" w:hAnsi="Menlo" w:cs="Menlo"/>
+          <w:color w:val="0000FF"/>
+          <w:kern w:val="0"/>
+          <w:sz w:val="18"/>
+          <w:szCs w:val="18"/>
+          <w14:ligatures w14:val="none"/>
+        </w:rPr>
+        <w:t>int</w:t>
+      </w:r>
+      <w:r>
+        <w:rPr>
+          <w:rFonts w:ascii="Menlo" w:eastAsia="Times New Roman" w:hAnsi="Menlo" w:cs="Menlo"/>
+          <w:color w:val="000000"/>
+          <w:kern w:val="0"/>
+          <w:sz w:val="18"/>
+          <w:szCs w:val="18"/>
+          <w14:ligatures w14:val="none"/>
+        </w:rPr>
+        <w:t xml:space="preserve"> bottom)</w:t>
+      </w:r>
+    </w:p>
+    <w:p>
+      <w:pPr>
+        <w:shd w:val="clear" w:color="auto" w:fill="FFFFFF"/>
+        <w:spacing w:after="0" w:line="270" w:lineRule="atLeast"/>
+        <w:ind w:left="1276"/>
+        <w:rPr>
+          <w:rFonts w:ascii="Menlo" w:eastAsia="Times New Roman" w:hAnsi="Menlo" w:cs="Menlo"/>
+          <w:color w:val="000000"/>
+          <w:kern w:val="0"/>
+          <w:sz w:val="18"/>
+          <w:szCs w:val="18"/>
+          <w14:ligatures w14:val="none"/>
+        </w:rPr>
+      </w:pPr>
+      <w:r>
+        <w:rPr>
+          <w:rFonts w:ascii="Menlo" w:eastAsia="Times New Roman" w:hAnsi="Menlo" w:cs="Menlo"/>
+          <w:color w:val="000000"/>
+          <w:kern w:val="0"/>
+          <w:sz w:val="18"/>
+          <w:szCs w:val="18"/>
+          <w14:ligatures w14:val="none"/>
+        </w:rPr>
+        <w:t>{</w:t>
+      </w:r>
+    </w:p>
+    <w:p>
+      <w:pPr>
+        <w:shd w:val="clear" w:color="auto" w:fill="FFFFFF"/>
+        <w:spacing w:after="0" w:line="270" w:lineRule="atLeast"/>
+        <w:rPr>
+          <w:rFonts w:ascii="Menlo" w:eastAsia="Times New Roman" w:hAnsi="Menlo" w:cs="Menlo"/>
+          <w:color w:val="000000"/>
+          <w:kern w:val="0"/>
+          <w:sz w:val="18"/>
+          <w:szCs w:val="18"/>
+          <w14:ligatures w14:val="none"/>
+        </w:rPr>
+      </w:pPr>
+      <w:r>
+        <w:rPr>
+          <w:rFonts w:ascii="Menlo" w:eastAsia="Times New Roman" w:hAnsi="Menlo" w:cs="Menlo"/>
+          <w:color w:val="000000"/>
+          <w:kern w:val="0"/>
+          <w:sz w:val="18"/>
+          <w:szCs w:val="18"/>
+          <w14:ligatures w14:val="none"/>
+        </w:rPr>
+        <w:t xml:space="preserve">       </w:t>
+      </w:r>
+      <w:r>
+        <w:rPr>
+          <w:rFonts w:ascii="Menlo" w:eastAsia="Times New Roman" w:hAnsi="Menlo" w:cs="Menlo"/>
+          <w:color w:val="000000"/>
+          <w:kern w:val="0"/>
+          <w:sz w:val="18"/>
+          <w:szCs w:val="18"/>
+          <w14:ligatures w14:val="none"/>
+        </w:rPr>
+        <w:tab/>
+      </w:r>
+      <w:r>
+        <w:rPr>
+          <w:rFonts w:ascii="Menlo" w:eastAsia="Times New Roman" w:hAnsi="Menlo" w:cs="Menlo"/>
+          <w:color w:val="000000"/>
+          <w:kern w:val="0"/>
+          <w:sz w:val="18"/>
+          <w:szCs w:val="18"/>
+          <w14:ligatures w14:val="none"/>
+        </w:rPr>
+        <w:t xml:space="preserve"> _top = top;</w:t>
+      </w:r>
+    </w:p>
+    <w:p>
+      <w:pPr>
+        <w:shd w:val="clear" w:color="auto" w:fill="FFFFFF"/>
+        <w:spacing w:after="0" w:line="270" w:lineRule="atLeast"/>
+        <w:rPr>
+          <w:rFonts w:ascii="Menlo" w:eastAsia="Times New Roman" w:hAnsi="Menlo" w:cs="Menlo"/>
+          <w:color w:val="000000"/>
+          <w:kern w:val="0"/>
+          <w:sz w:val="18"/>
+          <w:szCs w:val="18"/>
+          <w14:ligatures w14:val="none"/>
+        </w:rPr>
+      </w:pPr>
+      <w:r>
+        <w:rPr>
+          <w:rFonts w:ascii="Menlo" w:eastAsia="Times New Roman" w:hAnsi="Menlo" w:cs="Menlo"/>
+          <w:color w:val="000000"/>
+          <w:kern w:val="0"/>
+          <w:sz w:val="18"/>
+          <w:szCs w:val="18"/>
+          <w14:ligatures w14:val="none"/>
+        </w:rPr>
+        <w:t xml:space="preserve">        </w:t>
+      </w:r>
+      <w:r>
+        <w:rPr>
+          <w:rFonts w:ascii="Menlo" w:eastAsia="Times New Roman" w:hAnsi="Menlo" w:cs="Menlo"/>
+          <w:color w:val="000000"/>
+          <w:kern w:val="0"/>
+          <w:sz w:val="18"/>
+          <w:szCs w:val="18"/>
+          <w14:ligatures w14:val="none"/>
+        </w:rPr>
+        <w:tab/>
+      </w:r>
+      <w:r>
+        <w:rPr>
+          <w:rFonts w:ascii="Menlo" w:eastAsia="Times New Roman" w:hAnsi="Menlo" w:cs="Menlo"/>
+          <w:color w:val="000000"/>
+          <w:kern w:val="0"/>
+          <w:sz w:val="18"/>
+          <w:szCs w:val="18"/>
+          <w14:ligatures w14:val="none"/>
+        </w:rPr>
+        <w:t>_bottom = bottom;</w:t>
+      </w:r>
+    </w:p>
+    <w:p>
+      <w:pPr>
+        <w:shd w:val="clear" w:color="auto" w:fill="FFFFFF"/>
+        <w:spacing w:after="0" w:line="270" w:lineRule="atLeast"/>
+        <w:ind w:left="1276"/>
+        <w:rPr>
+          <w:rFonts w:ascii="Menlo" w:eastAsia="Times New Roman" w:hAnsi="Menlo" w:cs="Menlo"/>
+          <w:color w:val="000000"/>
+          <w:kern w:val="0"/>
+          <w:sz w:val="18"/>
+          <w:szCs w:val="18"/>
+          <w14:ligatures w14:val="none"/>
+        </w:rPr>
+      </w:pPr>
+      <w:r>
+        <w:rPr>
+          <w:rFonts w:ascii="Menlo" w:eastAsia="Times New Roman" w:hAnsi="Menlo" w:cs="Menlo"/>
+          <w:color w:val="000000"/>
+          <w:kern w:val="0"/>
+          <w:sz w:val="18"/>
+          <w:szCs w:val="18"/>
+          <w14:ligatures w14:val="none"/>
+        </w:rPr>
+        <w:t>}</w:t>
+      </w:r>
+    </w:p>
+    <w:p>
+      <w:pPr>
+        <w:shd w:val="clear" w:color="auto" w:fill="FFFFFF"/>
+        <w:spacing w:after="0" w:line="270" w:lineRule="atLeast"/>
+        <w:rPr>
+          <w:rFonts w:ascii="Menlo" w:eastAsia="Times New Roman" w:hAnsi="Menlo" w:cs="Menlo"/>
+          <w:color w:val="000000"/>
+          <w:kern w:val="0"/>
+          <w:sz w:val="18"/>
+          <w:szCs w:val="18"/>
+          <w14:ligatures w14:val="none"/>
+        </w:rPr>
+      </w:pPr>
+      <w:r>
+        <w:rPr>
+          <w:rFonts w:ascii="Menlo" w:eastAsia="Times New Roman" w:hAnsi="Menlo" w:cs="Menlo"/>
+          <w:color w:val="000000"/>
+          <w:kern w:val="0"/>
+          <w:sz w:val="18"/>
+          <w:szCs w:val="18"/>
+          <w14:ligatures w14:val="none"/>
+        </w:rPr>
+        <w:t xml:space="preserve">    </w:t>
+      </w:r>
+      <w:r>
+        <w:rPr>
+          <w:rFonts w:ascii="Menlo" w:eastAsia="Times New Roman" w:hAnsi="Menlo" w:cs="Menlo"/>
+          <w:color w:val="000000"/>
+          <w:kern w:val="0"/>
+          <w:sz w:val="18"/>
+          <w:szCs w:val="18"/>
+          <w14:ligatures w14:val="none"/>
+        </w:rPr>
+        <w:tab/>
+      </w:r>
+      <w:r>
+        <w:rPr>
+          <w:rFonts w:ascii="Menlo" w:eastAsia="Times New Roman" w:hAnsi="Menlo" w:cs="Menlo"/>
+          <w:color w:val="000000"/>
+          <w:kern w:val="0"/>
+          <w:sz w:val="18"/>
+          <w:szCs w:val="18"/>
+          <w14:ligatures w14:val="none"/>
+        </w:rPr>
+        <w:t>}</w:t>
+      </w:r>
+    </w:p>
+    <w:p>
+      <w:pPr>
+        <w:pStyle w:val="ListParagraph"/>
+        <w:shd w:val="clear" w:color="auto" w:fill="FFFFFF"/>
+        <w:spacing w:after="0" w:line="270" w:lineRule="atLeast"/>
+        <w:rPr>
+          <w:rFonts w:ascii="Menlo" w:eastAsia="Times New Roman" w:hAnsi="Menlo" w:cs="Menlo"/>
+          <w:color w:val="000000"/>
+          <w:kern w:val="0"/>
+          <w:sz w:val="18"/>
+          <w:szCs w:val="18"/>
+          <w14:ligatures w14:val="none"/>
+        </w:rPr>
+      </w:pPr>
+    </w:p>
+    <w:p>
+      <w:pPr>
+        <w:numPr>
+          <w:ilvl w:val="0"/>
+          <w:numId w:val="1"/>
+        </w:numPr>
+        <w:spacing w:before="100" w:beforeAutospacing="1" w:after="100" w:afterAutospacing="1" w:line="240" w:lineRule="auto"/>
+        <w:rPr>
+          <w:rFonts w:ascii="Montserrat" w:eastAsia="Times New Roman" w:hAnsi="Montserrat" w:cs="Times New Roman"/>
+          <w:color w:val="000000"/>
+          <w:kern w:val="0"/>
+          <w14:ligatures w14:val="none"/>
+        </w:rPr>
+      </w:pPr>
     </w:p>
     <w:p/>
     <w:sectPr>
@@ -135,7 +772,7 @@
   <w:abstractNum w:abstractNumId="0" w15:restartNumberingAfterBreak="0">
     <w:nsid w:val="191622BB"/>
     <w:multiLevelType w:val="multilevel"/>
-    <w:tmpl w:val="1FCC3E2C"/>
+    <w:tmpl w:val="15EA0C46"/>
     <w:lvl w:ilvl="0">
       <w:start w:val="1"/>
       <w:numFmt w:val="bullet"/>
@@ -152,20 +789,16 @@
         <w:sz w:val="20"/>
       </w:rPr>
     </w:lvl>
-    <w:lvl w:ilvl="1" w:tentative="1">
+    <w:lvl w:ilvl="1">
       <w:start w:val="1"/>
-      <w:numFmt w:val="bullet"/>
-      <w:lvlText w:val="o"/>
+      <w:numFmt w:val="decimal"/>
+      <w:lvlText w:val="%2."/>
       <w:lvlJc w:val="left"/>
       <w:pPr>
-        <w:tabs>
-          <w:tab w:val="num" w:pos="1440"/>
-        </w:tabs>
         <w:ind w:left="1440" w:hanging="360"/>
       </w:pPr>
       <w:rPr>
-        <w:rFonts w:ascii="Courier New" w:hAnsi="Courier New" w:hint="default"/>
-        <w:sz w:val="20"/>
+        <w:rFonts w:hint="default"/>
       </w:rPr>
     </w:lvl>
     <w:lvl w:ilvl="2" w:tentative="1">

</xml_diff>